<commit_message>
02/02/2023 - Omar - Corrección de las queries tras la revisión
</commit_message>
<xml_diff>
--- a/Documentación.docx
+++ b/Documentación.docx
@@ -1758,7 +1758,10 @@
         <w:jc w:val="both"/>
       </w:pPr>
       <w:r>
-        <w:t>Objetivo: Obtener los Pokemon de tipo Normal, de la región de Kanto y que tienen evolución.</w:t>
+        <w:t xml:space="preserve">Objetivo: </w:t>
+      </w:r>
+      <w:r>
+        <w:t>Obtener los Pokemon de tipo Agua y que conocen el movimiento Surf.</w:t>
       </w:r>
     </w:p>
     <w:p>
@@ -1772,7 +1775,12 @@
         <w:jc w:val="both"/>
       </w:pPr>
       <w:r>
-        <w:t>Sentencia: MATCH (n:Pokemon)-[:TIENE_TIPO]-&gt;(:Tipo{nombre:"Agua"}) MERGE (:Pokemon)-[:CONOCE]-&gt;(:Movimiento{nombre:"Surf"}) RETURN DISTINCT n</w:t>
+        <w:t>Sentencia: MATCH (n:Po</w:t>
+      </w:r>
+      <w:bookmarkStart w:id="4" w:name="_GoBack"/>
+      <w:bookmarkEnd w:id="4"/>
+      <w:r>
+        <w:t>kemon)-[:TIENE_TIPO]-&gt;(:Tipo{nombre:"Agua"}) MERGE (:Pokemon)-[:CONOCE]-&gt;(:Movimiento{nombre:"Surf"}) RETURN DISTINCT n</w:t>
       </w:r>
     </w:p>
     <w:p>
@@ -1868,7 +1876,10 @@
         <w:jc w:val="both"/>
       </w:pPr>
       <w:r>
-        <w:t>Objetivo: Obtener los Pokemon que conozcan movimientos cuyo tipo sea distinto al propio tipo del Pokemon.</w:t>
+        <w:t xml:space="preserve">Objetivo: </w:t>
+      </w:r>
+      <w:r>
+        <w:t>Obtener los Pokemon de tipo Normal, de la región de Kanto y que tienen evolución.</w:t>
       </w:r>
     </w:p>
     <w:p>
@@ -1935,7 +1946,10 @@
         <w:jc w:val="both"/>
       </w:pPr>
       <w:r>
-        <w:t>Objetivo: Obtener los Pokemon de tipo Agua y que conocen el movimiento Surf</w:t>
+        <w:t xml:space="preserve">Objetivo: </w:t>
+      </w:r>
+      <w:r>
+        <w:t>Obtener los Pokemon cuyos tipos son distintos a los tipos de las evoluciones.</w:t>
       </w:r>
     </w:p>
     <w:p>
@@ -2054,7 +2068,13 @@
         <w:jc w:val="both"/>
       </w:pPr>
       <w:r>
-        <w:t>Objetivo: Obtener los Pokemon cuyos tipos son distintos a los tipos de las evoluciones.</w:t>
+        <w:t>Objetivo:</w:t>
+      </w:r>
+      <w:r>
+        <w:t xml:space="preserve"> </w:t>
+      </w:r>
+      <w:r>
+        <w:t>Obtener los Pokemon que conozcan movimientos cuyo tipo sea distinto al propio tipo del Pokemon.</w:t>
       </w:r>
     </w:p>
     <w:p>
@@ -2339,9 +2359,7 @@
       <w:pPr>
         <w:pStyle w:val="Ttulo1"/>
       </w:pPr>
-      <w:bookmarkStart w:id="4" w:name="_Toc123400231"/>
-      <w:bookmarkStart w:id="5" w:name="_GoBack"/>
-      <w:bookmarkEnd w:id="5"/>
+      <w:bookmarkStart w:id="5" w:name="_Toc123400231"/>
       <w:r>
         <w:rPr>
           <w:noProof/>
@@ -2422,7 +2440,7 @@
         <w:lastRenderedPageBreak/>
         <w:t>Enlace al repositorio de GitHub:</w:t>
       </w:r>
-      <w:bookmarkEnd w:id="4"/>
+      <w:bookmarkEnd w:id="5"/>
     </w:p>
     <w:p>
       <w:pPr>
@@ -2486,6 +2504,7 @@
     <w:r>
       <w:rPr>
         <w:noProof/>
+        <w:lang w:eastAsia="es-ES"/>
       </w:rPr>
       <mc:AlternateContent>
         <mc:Choice Requires="wps">
@@ -2596,6 +2615,7 @@
     <w:r>
       <w:rPr>
         <w:noProof/>
+        <w:lang w:eastAsia="es-ES"/>
       </w:rPr>
       <mc:AlternateContent>
         <mc:Choice Requires="wps">
@@ -2791,6 +2811,7 @@
           <w:docPartUnique/>
         </w:docPartObj>
       </w:sdtPr>
+      <w:sdtEndPr/>
       <w:sdtContent>
         <w:r>
           <w:rPr>
@@ -4463,7 +4484,7 @@
 </file>
 
 <file path=customXml/itemProps1.xml><?xml version="1.0" encoding="utf-8"?>
-<ds:datastoreItem xmlns:ds="http://schemas.openxmlformats.org/officeDocument/2006/customXml" ds:itemID="{038CEB24-BE04-40E4-BE3C-05395C9776E7}">
+<ds:datastoreItem xmlns:ds="http://schemas.openxmlformats.org/officeDocument/2006/customXml" ds:itemID="{4B139BA4-FA04-484B-BB44-4D36F7516504}">
   <ds:schemaRefs>
     <ds:schemaRef ds:uri="http://schemas.openxmlformats.org/officeDocument/2006/bibliography"/>
   </ds:schemaRefs>

</xml_diff>